<commit_message>
Changed word document templates.  Also updated images on the project page to be constrained to the span of the text
</commit_message>
<xml_diff>
--- a/projects/Automatic SEM PPT Generation/project_page.docx
+++ b/projects/Automatic SEM PPT Generation/project_page.docx
@@ -5,7 +5,6 @@
     <w:p>
       <w:pPr>
         <w:pStyle w:val="Heading1"/>
-        <w:spacing w:line="240" w:lineRule="auto"/>
       </w:pPr>
       <w:r>
         <w:t>Heading 1</w:t>
@@ -22,20 +21,8 @@
     <w:p>
       <w:pPr>
         <w:pStyle w:val="Heading3"/>
-        <w:rPr>
-          <w:i/>
-          <w:iCs/>
-          <w:sz w:val="24"/>
-          <w:szCs w:val="24"/>
-        </w:rPr>
       </w:pPr>
       <w:r>
-        <w:rPr>
-          <w:i/>
-          <w:iCs/>
-          <w:sz w:val="24"/>
-          <w:szCs w:val="24"/>
-        </w:rPr>
         <w:t>Heading 3</w:t>
       </w:r>
     </w:p>
@@ -98,7 +85,7 @@
     </w:p>
     <w:sectPr>
       <w:pgSz w:w="12240" w:h="15840"/>
-      <w:pgMar w:top="1440" w:right="1440" w:bottom="1440" w:left="1440" w:header="720" w:footer="720" w:gutter="0"/>
+      <w:pgMar w:top="720" w:right="720" w:bottom="720" w:left="720" w:header="720" w:footer="720" w:gutter="0"/>
       <w:cols w:space="720"/>
       <w:docGrid w:linePitch="360"/>
     </w:sectPr>
@@ -509,14 +496,13 @@
     <w:link w:val="Heading1Char"/>
     <w:uiPriority w:val="9"/>
     <w:qFormat/>
-    <w:rsid w:val="002B61FD"/>
-    <w:pPr>
-      <w:spacing w:line="360" w:lineRule="auto"/>
+    <w:rsid w:val="00D57BEF"/>
+    <w:pPr>
       <w:outlineLvl w:val="0"/>
     </w:pPr>
     <w:rPr>
-      <w:sz w:val="40"/>
-      <w:szCs w:val="40"/>
+      <w:sz w:val="56"/>
+      <w:szCs w:val="56"/>
     </w:rPr>
   </w:style>
   <w:style w:type="paragraph" w:styleId="Heading2">
@@ -527,15 +513,15 @@
     <w:uiPriority w:val="9"/>
     <w:unhideWhenUsed/>
     <w:qFormat/>
-    <w:rsid w:val="002B61FD"/>
+    <w:rsid w:val="00D57BEF"/>
     <w:pPr>
       <w:outlineLvl w:val="1"/>
     </w:pPr>
     <w:rPr>
       <w:b/>
       <w:bCs/>
-      <w:sz w:val="28"/>
-      <w:szCs w:val="28"/>
+      <w:sz w:val="36"/>
+      <w:szCs w:val="36"/>
     </w:rPr>
   </w:style>
   <w:style w:type="paragraph" w:styleId="Heading3">
@@ -546,11 +532,13 @@
     <w:uiPriority w:val="9"/>
     <w:unhideWhenUsed/>
     <w:qFormat/>
-    <w:rsid w:val="002B61FD"/>
+    <w:rsid w:val="00D57BEF"/>
     <w:pPr>
       <w:outlineLvl w:val="2"/>
     </w:pPr>
     <w:rPr>
+      <w:i/>
+      <w:iCs/>
       <w:sz w:val="28"/>
       <w:szCs w:val="28"/>
     </w:rPr>
@@ -717,10 +705,10 @@
     <w:basedOn w:val="DefaultParagraphFont"/>
     <w:link w:val="Heading1"/>
     <w:uiPriority w:val="9"/>
-    <w:rsid w:val="002B61FD"/>
-    <w:rPr>
-      <w:sz w:val="40"/>
-      <w:szCs w:val="40"/>
+    <w:rsid w:val="00D57BEF"/>
+    <w:rPr>
+      <w:sz w:val="56"/>
+      <w:szCs w:val="56"/>
     </w:rPr>
   </w:style>
   <w:style w:type="character" w:customStyle="1" w:styleId="Heading2Char">
@@ -728,12 +716,12 @@
     <w:basedOn w:val="DefaultParagraphFont"/>
     <w:link w:val="Heading2"/>
     <w:uiPriority w:val="9"/>
-    <w:rsid w:val="002B61FD"/>
+    <w:rsid w:val="00D57BEF"/>
     <w:rPr>
       <w:b/>
       <w:bCs/>
-      <w:sz w:val="28"/>
-      <w:szCs w:val="28"/>
+      <w:sz w:val="36"/>
+      <w:szCs w:val="36"/>
     </w:rPr>
   </w:style>
   <w:style w:type="character" w:customStyle="1" w:styleId="Heading3Char">
@@ -741,8 +729,10 @@
     <w:basedOn w:val="DefaultParagraphFont"/>
     <w:link w:val="Heading3"/>
     <w:uiPriority w:val="9"/>
-    <w:rsid w:val="002B61FD"/>
-    <w:rPr>
+    <w:rsid w:val="00D57BEF"/>
+    <w:rPr>
+      <w:i/>
+      <w:iCs/>
       <w:sz w:val="28"/>
       <w:szCs w:val="28"/>
     </w:rPr>

</xml_diff>

<commit_message>
Added full portfolio download, venv for python script to compile all project writeups
</commit_message>
<xml_diff>
--- a/projects/Automatic SEM PPT Generation/project_page.docx
+++ b/projects/Automatic SEM PPT Generation/project_page.docx
@@ -7,80 +7,12 @@
         <w:pStyle w:val="Heading1"/>
       </w:pPr>
       <w:r>
-        <w:t>Heading 1</w:t>
-      </w:r>
-    </w:p>
-    <w:p>
-      <w:pPr>
-        <w:pStyle w:val="Heading2"/>
-      </w:pPr>
-      <w:r>
-        <w:t>Heading 2</w:t>
-      </w:r>
-    </w:p>
-    <w:p>
-      <w:pPr>
-        <w:pStyle w:val="Heading3"/>
-      </w:pPr>
-      <w:r>
-        <w:t>Heading 3</w:t>
+        <w:t>Automatic SEM PPT Generation</w:t>
       </w:r>
     </w:p>
     <w:p>
       <w:r>
-        <w:t>Lorem ipsum odor amet, consectetuer adipiscing elit. Duis in odio eu hac himenaeos suspendisse aliquet? Mauris egestas cubilia vivamus tincidunt nulla? Facilisi nostra mauris lacinia; conubia massa orci elit. Interdum placerat dis id lectus elit at blandit. Praesent ultrices amet iaculis vehicula praesent sociosqu est. Fames senectus curabitur elementum rhoncus platea varius porta euismod. Sit mattis fames felis viverra litora gravida. Cubilia netus sodales, praesent nibh vel fermentum lacus praesent.</w:t>
-      </w:r>
-    </w:p>
-    <w:p/>
-    <w:p>
-      <w:pPr>
-        <w:jc w:val="center"/>
-      </w:pPr>
-      <w:r>
-        <w:rPr>
-          <w:noProof/>
-        </w:rPr>
-        <w:drawing>
-          <wp:inline distT="0" distB="0" distL="0" distR="0" wp14:anchorId="0713B5EF" wp14:editId="57FB6C3D">
-            <wp:extent cx="11509490" cy="5469467"/>
-            <wp:effectExtent l="0" t="0" r="0" b="4445"/>
-            <wp:docPr id="642498241" name="Picture 1" descr="A blue and white progress bar&#10;&#10;Description automatically generated"/>
-            <wp:cNvGraphicFramePr>
-              <a:graphicFrameLocks xmlns:a="http://schemas.openxmlformats.org/drawingml/2006/main" noChangeAspect="1"/>
-            </wp:cNvGraphicFramePr>
-            <a:graphic xmlns:a="http://schemas.openxmlformats.org/drawingml/2006/main">
-              <a:graphicData uri="http://schemas.openxmlformats.org/drawingml/2006/picture">
-                <pic:pic xmlns:pic="http://schemas.openxmlformats.org/drawingml/2006/picture">
-                  <pic:nvPicPr>
-                    <pic:cNvPr id="642498241" name="Picture 1" descr="A blue and white progress bar&#10;&#10;Description automatically generated"/>
-                    <pic:cNvPicPr/>
-                  </pic:nvPicPr>
-                  <pic:blipFill>
-                    <a:blip r:embed="rId4" cstate="print">
-                      <a:extLst>
-                        <a:ext uri="{28A0092B-C50C-407E-A947-70E740481C1C}">
-                          <a14:useLocalDpi xmlns:a14="http://schemas.microsoft.com/office/drawing/2010/main" val="0"/>
-                        </a:ext>
-                      </a:extLst>
-                    </a:blip>
-                    <a:stretch>
-                      <a:fillRect/>
-                    </a:stretch>
-                  </pic:blipFill>
-                  <pic:spPr>
-                    <a:xfrm>
-                      <a:off x="0" y="0"/>
-                      <a:ext cx="11543861" cy="5485801"/>
-                    </a:xfrm>
-                    <a:prstGeom prst="rect">
-                      <a:avLst/>
-                    </a:prstGeom>
-                  </pic:spPr>
-                </pic:pic>
-              </a:graphicData>
-            </a:graphic>
-          </wp:inline>
-        </w:drawing>
+        <w:t>In progress…</w:t>
       </w:r>
     </w:p>
     <w:sectPr>

</xml_diff>